<commit_message>
Artikel und Reviews hinzugefügt
</commit_message>
<xml_diff>
--- a/Studium MW/Aktuelle Trends/Mitschriften.docx
+++ b/Studium MW/Aktuelle Trends/Mitschriften.docx
@@ -240,6 +240,99 @@
       </w:pPr>
       <w:r>
         <w:t>Fehler -&gt; Update der Gewichte „entgegen der Richtung des Fehlers“</w:t>
+      </w:r>
+    </w:p>
+    <w:p>
+      <w:r>
+        <w:br w:type="page"/>
+      </w:r>
+    </w:p>
+    <w:p>
+      <w:pPr>
+        <w:pStyle w:val="Titel"/>
+      </w:pPr>
+      <w:r>
+        <w:lastRenderedPageBreak/>
+        <w:t>Modellierung</w:t>
+      </w:r>
+    </w:p>
+    <w:p>
+      <w:r>
+        <w:t xml:space="preserve">Aufgaben: </w:t>
+      </w:r>
+    </w:p>
+    <w:p>
+      <w:pPr>
+        <w:pStyle w:val="Listenabsatz"/>
+        <w:numPr>
+          <w:ilvl w:val="0"/>
+          <w:numId w:val="2"/>
+        </w:numPr>
+      </w:pPr>
+      <w:r>
+        <w:t>Beschreiben das Verhalten komplexer Systeme</w:t>
+      </w:r>
+    </w:p>
+    <w:p>
+      <w:pPr>
+        <w:pStyle w:val="Listenabsatz"/>
+        <w:numPr>
+          <w:ilvl w:val="0"/>
+          <w:numId w:val="2"/>
+        </w:numPr>
+      </w:pPr>
+      <w:r>
+        <w:t>Suchen von mathematischen Zusammenhängen</w:t>
+      </w:r>
+    </w:p>
+    <w:p>
+      <w:pPr>
+        <w:pStyle w:val="Listenabsatz"/>
+        <w:numPr>
+          <w:ilvl w:val="0"/>
+          <w:numId w:val="2"/>
+        </w:numPr>
+      </w:pPr>
+      <w:r>
+        <w:t>Ohne Zurückführung Eigenschaften der Bestandteile</w:t>
+      </w:r>
+    </w:p>
+    <w:p>
+      <w:r>
+        <w:t>Ziel:</w:t>
+      </w:r>
+    </w:p>
+    <w:p>
+      <w:pPr>
+        <w:pStyle w:val="Listenabsatz"/>
+        <w:numPr>
+          <w:ilvl w:val="0"/>
+          <w:numId w:val="3"/>
+        </w:numPr>
+      </w:pPr>
+      <w:r>
+        <w:t>Wiedergabe der zeitlichen Entwicklung</w:t>
+      </w:r>
+    </w:p>
+    <w:p>
+      <w:pPr>
+        <w:pStyle w:val="Listenabsatz"/>
+        <w:numPr>
+          <w:ilvl w:val="0"/>
+          <w:numId w:val="3"/>
+        </w:numPr>
+      </w:pPr>
+      <w:r>
+        <w:t>Prognosefähigkeit</w:t>
+      </w:r>
+    </w:p>
+    <w:p>
+      <w:r>
+        <w:t>Allgemein: Typisches Verhalten unabhängig von der Art des Systems und der Wechselwirkungen</w:t>
+      </w:r>
+      <w:r>
+        <w:br/>
+        <w:t xml:space="preserve">                    -&gt; gleichartige Lösbarkeit zwischen Problemen</w:t>
       </w:r>
       <w:bookmarkStart w:id="0" w:name="_GoBack"/>
       <w:bookmarkEnd w:id="0"/>
@@ -257,6 +350,119 @@
 <file path=word/numbering.xml><?xml version="1.0" encoding="utf-8"?>
 <w:numbering xmlns:wpc="http://schemas.microsoft.com/office/word/2010/wordprocessingCanvas" xmlns:mc="http://schemas.openxmlformats.org/markup-compatibility/2006" xmlns:o="urn:schemas-microsoft-com:office:office" xmlns:r="http://schemas.openxmlformats.org/officeDocument/2006/relationships" xmlns:m="http://schemas.openxmlformats.org/officeDocument/2006/math" xmlns:v="urn:schemas-microsoft-com:vml" xmlns:wp14="http://schemas.microsoft.com/office/word/2010/wordprocessingDrawing" xmlns:wp="http://schemas.openxmlformats.org/drawingml/2006/wordprocessingDrawing" xmlns:w10="urn:schemas-microsoft-com:office:word" xmlns:w="http://schemas.openxmlformats.org/wordprocessingml/2006/main" xmlns:w14="http://schemas.microsoft.com/office/word/2010/wordml" xmlns:wpg="http://schemas.microsoft.com/office/word/2010/wordprocessingGroup" xmlns:wpi="http://schemas.microsoft.com/office/word/2010/wordprocessingInk" xmlns:wne="http://schemas.microsoft.com/office/word/2006/wordml" xmlns:wps="http://schemas.microsoft.com/office/word/2010/wordprocessingShape" mc:Ignorable="w14 wp14">
   <w:abstractNum w:abstractNumId="0">
+    <w:nsid w:val="115A5826"/>
+    <w:multiLevelType w:val="hybridMultilevel"/>
+    <w:tmpl w:val="D646D12C"/>
+    <w:lvl w:ilvl="0" w:tplc="04070001">
+      <w:start w:val="1"/>
+      <w:numFmt w:val="bullet"/>
+      <w:lvlText w:val=""/>
+      <w:lvlJc w:val="left"/>
+      <w:pPr>
+        <w:ind w:left="720" w:hanging="360"/>
+      </w:pPr>
+      <w:rPr>
+        <w:rFonts w:ascii="Symbol" w:hAnsi="Symbol" w:hint="default"/>
+      </w:rPr>
+    </w:lvl>
+    <w:lvl w:ilvl="1" w:tplc="04070003" w:tentative="1">
+      <w:start w:val="1"/>
+      <w:numFmt w:val="bullet"/>
+      <w:lvlText w:val="o"/>
+      <w:lvlJc w:val="left"/>
+      <w:pPr>
+        <w:ind w:left="1440" w:hanging="360"/>
+      </w:pPr>
+      <w:rPr>
+        <w:rFonts w:ascii="Courier New" w:hAnsi="Courier New" w:cs="Courier New" w:hint="default"/>
+      </w:rPr>
+    </w:lvl>
+    <w:lvl w:ilvl="2" w:tplc="04070005" w:tentative="1">
+      <w:start w:val="1"/>
+      <w:numFmt w:val="bullet"/>
+      <w:lvlText w:val=""/>
+      <w:lvlJc w:val="left"/>
+      <w:pPr>
+        <w:ind w:left="2160" w:hanging="360"/>
+      </w:pPr>
+      <w:rPr>
+        <w:rFonts w:ascii="Wingdings" w:hAnsi="Wingdings" w:hint="default"/>
+      </w:rPr>
+    </w:lvl>
+    <w:lvl w:ilvl="3" w:tplc="04070001" w:tentative="1">
+      <w:start w:val="1"/>
+      <w:numFmt w:val="bullet"/>
+      <w:lvlText w:val=""/>
+      <w:lvlJc w:val="left"/>
+      <w:pPr>
+        <w:ind w:left="2880" w:hanging="360"/>
+      </w:pPr>
+      <w:rPr>
+        <w:rFonts w:ascii="Symbol" w:hAnsi="Symbol" w:hint="default"/>
+      </w:rPr>
+    </w:lvl>
+    <w:lvl w:ilvl="4" w:tplc="04070003" w:tentative="1">
+      <w:start w:val="1"/>
+      <w:numFmt w:val="bullet"/>
+      <w:lvlText w:val="o"/>
+      <w:lvlJc w:val="left"/>
+      <w:pPr>
+        <w:ind w:left="3600" w:hanging="360"/>
+      </w:pPr>
+      <w:rPr>
+        <w:rFonts w:ascii="Courier New" w:hAnsi="Courier New" w:cs="Courier New" w:hint="default"/>
+      </w:rPr>
+    </w:lvl>
+    <w:lvl w:ilvl="5" w:tplc="04070005" w:tentative="1">
+      <w:start w:val="1"/>
+      <w:numFmt w:val="bullet"/>
+      <w:lvlText w:val=""/>
+      <w:lvlJc w:val="left"/>
+      <w:pPr>
+        <w:ind w:left="4320" w:hanging="360"/>
+      </w:pPr>
+      <w:rPr>
+        <w:rFonts w:ascii="Wingdings" w:hAnsi="Wingdings" w:hint="default"/>
+      </w:rPr>
+    </w:lvl>
+    <w:lvl w:ilvl="6" w:tplc="04070001" w:tentative="1">
+      <w:start w:val="1"/>
+      <w:numFmt w:val="bullet"/>
+      <w:lvlText w:val=""/>
+      <w:lvlJc w:val="left"/>
+      <w:pPr>
+        <w:ind w:left="5040" w:hanging="360"/>
+      </w:pPr>
+      <w:rPr>
+        <w:rFonts w:ascii="Symbol" w:hAnsi="Symbol" w:hint="default"/>
+      </w:rPr>
+    </w:lvl>
+    <w:lvl w:ilvl="7" w:tplc="04070003" w:tentative="1">
+      <w:start w:val="1"/>
+      <w:numFmt w:val="bullet"/>
+      <w:lvlText w:val="o"/>
+      <w:lvlJc w:val="left"/>
+      <w:pPr>
+        <w:ind w:left="5760" w:hanging="360"/>
+      </w:pPr>
+      <w:rPr>
+        <w:rFonts w:ascii="Courier New" w:hAnsi="Courier New" w:cs="Courier New" w:hint="default"/>
+      </w:rPr>
+    </w:lvl>
+    <w:lvl w:ilvl="8" w:tplc="04070005" w:tentative="1">
+      <w:start w:val="1"/>
+      <w:numFmt w:val="bullet"/>
+      <w:lvlText w:val=""/>
+      <w:lvlJc w:val="left"/>
+      <w:pPr>
+        <w:ind w:left="6480" w:hanging="360"/>
+      </w:pPr>
+      <w:rPr>
+        <w:rFonts w:ascii="Wingdings" w:hAnsi="Wingdings" w:hint="default"/>
+      </w:rPr>
+    </w:lvl>
+  </w:abstractNum>
+  <w:abstractNum w:abstractNumId="1">
     <w:nsid w:val="527C235D"/>
     <w:multiLevelType w:val="hybridMultilevel"/>
     <w:tmpl w:val="B57CF200"/>
@@ -369,7 +575,126 @@
       </w:rPr>
     </w:lvl>
   </w:abstractNum>
+  <w:abstractNum w:abstractNumId="2">
+    <w:nsid w:val="7CD55CEC"/>
+    <w:multiLevelType w:val="hybridMultilevel"/>
+    <w:tmpl w:val="1FB017F0"/>
+    <w:lvl w:ilvl="0" w:tplc="04070001">
+      <w:start w:val="1"/>
+      <w:numFmt w:val="bullet"/>
+      <w:lvlText w:val=""/>
+      <w:lvlJc w:val="left"/>
+      <w:pPr>
+        <w:ind w:left="720" w:hanging="360"/>
+      </w:pPr>
+      <w:rPr>
+        <w:rFonts w:ascii="Symbol" w:hAnsi="Symbol" w:hint="default"/>
+      </w:rPr>
+    </w:lvl>
+    <w:lvl w:ilvl="1" w:tplc="04070003" w:tentative="1">
+      <w:start w:val="1"/>
+      <w:numFmt w:val="bullet"/>
+      <w:lvlText w:val="o"/>
+      <w:lvlJc w:val="left"/>
+      <w:pPr>
+        <w:ind w:left="1440" w:hanging="360"/>
+      </w:pPr>
+      <w:rPr>
+        <w:rFonts w:ascii="Courier New" w:hAnsi="Courier New" w:cs="Courier New" w:hint="default"/>
+      </w:rPr>
+    </w:lvl>
+    <w:lvl w:ilvl="2" w:tplc="04070005" w:tentative="1">
+      <w:start w:val="1"/>
+      <w:numFmt w:val="bullet"/>
+      <w:lvlText w:val=""/>
+      <w:lvlJc w:val="left"/>
+      <w:pPr>
+        <w:ind w:left="2160" w:hanging="360"/>
+      </w:pPr>
+      <w:rPr>
+        <w:rFonts w:ascii="Wingdings" w:hAnsi="Wingdings" w:hint="default"/>
+      </w:rPr>
+    </w:lvl>
+    <w:lvl w:ilvl="3" w:tplc="04070001" w:tentative="1">
+      <w:start w:val="1"/>
+      <w:numFmt w:val="bullet"/>
+      <w:lvlText w:val=""/>
+      <w:lvlJc w:val="left"/>
+      <w:pPr>
+        <w:ind w:left="2880" w:hanging="360"/>
+      </w:pPr>
+      <w:rPr>
+        <w:rFonts w:ascii="Symbol" w:hAnsi="Symbol" w:hint="default"/>
+      </w:rPr>
+    </w:lvl>
+    <w:lvl w:ilvl="4" w:tplc="04070003" w:tentative="1">
+      <w:start w:val="1"/>
+      <w:numFmt w:val="bullet"/>
+      <w:lvlText w:val="o"/>
+      <w:lvlJc w:val="left"/>
+      <w:pPr>
+        <w:ind w:left="3600" w:hanging="360"/>
+      </w:pPr>
+      <w:rPr>
+        <w:rFonts w:ascii="Courier New" w:hAnsi="Courier New" w:cs="Courier New" w:hint="default"/>
+      </w:rPr>
+    </w:lvl>
+    <w:lvl w:ilvl="5" w:tplc="04070005" w:tentative="1">
+      <w:start w:val="1"/>
+      <w:numFmt w:val="bullet"/>
+      <w:lvlText w:val=""/>
+      <w:lvlJc w:val="left"/>
+      <w:pPr>
+        <w:ind w:left="4320" w:hanging="360"/>
+      </w:pPr>
+      <w:rPr>
+        <w:rFonts w:ascii="Wingdings" w:hAnsi="Wingdings" w:hint="default"/>
+      </w:rPr>
+    </w:lvl>
+    <w:lvl w:ilvl="6" w:tplc="04070001" w:tentative="1">
+      <w:start w:val="1"/>
+      <w:numFmt w:val="bullet"/>
+      <w:lvlText w:val=""/>
+      <w:lvlJc w:val="left"/>
+      <w:pPr>
+        <w:ind w:left="5040" w:hanging="360"/>
+      </w:pPr>
+      <w:rPr>
+        <w:rFonts w:ascii="Symbol" w:hAnsi="Symbol" w:hint="default"/>
+      </w:rPr>
+    </w:lvl>
+    <w:lvl w:ilvl="7" w:tplc="04070003" w:tentative="1">
+      <w:start w:val="1"/>
+      <w:numFmt w:val="bullet"/>
+      <w:lvlText w:val="o"/>
+      <w:lvlJc w:val="left"/>
+      <w:pPr>
+        <w:ind w:left="5760" w:hanging="360"/>
+      </w:pPr>
+      <w:rPr>
+        <w:rFonts w:ascii="Courier New" w:hAnsi="Courier New" w:cs="Courier New" w:hint="default"/>
+      </w:rPr>
+    </w:lvl>
+    <w:lvl w:ilvl="8" w:tplc="04070005" w:tentative="1">
+      <w:start w:val="1"/>
+      <w:numFmt w:val="bullet"/>
+      <w:lvlText w:val=""/>
+      <w:lvlJc w:val="left"/>
+      <w:pPr>
+        <w:ind w:left="6480" w:hanging="360"/>
+      </w:pPr>
+      <w:rPr>
+        <w:rFonts w:ascii="Wingdings" w:hAnsi="Wingdings" w:hint="default"/>
+      </w:rPr>
+    </w:lvl>
+  </w:abstractNum>
   <w:num w:numId="1">
+    <w:abstractNumId w:val="1"/>
+  </w:num>
+  <w:num w:numId="2">
+    <w:abstractNumId w:val="2"/>
+  </w:num>
+  <w:num w:numId="3">
     <w:abstractNumId w:val="0"/>
   </w:num>
 </w:numbering>
@@ -611,6 +936,45 @@
       <w:contextualSpacing/>
     </w:pPr>
   </w:style>
+  <w:style w:type="paragraph" w:styleId="Titel">
+    <w:name w:val="Title"/>
+    <w:basedOn w:val="Standard"/>
+    <w:next w:val="Standard"/>
+    <w:link w:val="TitelZchn"/>
+    <w:uiPriority w:val="10"/>
+    <w:qFormat/>
+    <w:rsid w:val="002C3EDA"/>
+    <w:pPr>
+      <w:pBdr>
+        <w:bottom w:val="single" w:sz="8" w:space="4" w:color="4F81BD" w:themeColor="accent1"/>
+      </w:pBdr>
+      <w:spacing w:after="300" w:line="240" w:lineRule="auto"/>
+      <w:contextualSpacing/>
+    </w:pPr>
+    <w:rPr>
+      <w:rFonts w:asciiTheme="majorHAnsi" w:eastAsiaTheme="majorEastAsia" w:hAnsiTheme="majorHAnsi" w:cstheme="majorBidi"/>
+      <w:color w:val="17365D" w:themeColor="text2" w:themeShade="BF"/>
+      <w:spacing w:val="5"/>
+      <w:kern w:val="28"/>
+      <w:sz w:val="52"/>
+      <w:szCs w:val="52"/>
+    </w:rPr>
+  </w:style>
+  <w:style w:type="character" w:customStyle="1" w:styleId="TitelZchn">
+    <w:name w:val="Titel Zchn"/>
+    <w:basedOn w:val="Absatz-Standardschriftart"/>
+    <w:link w:val="Titel"/>
+    <w:uiPriority w:val="10"/>
+    <w:rsid w:val="002C3EDA"/>
+    <w:rPr>
+      <w:rFonts w:asciiTheme="majorHAnsi" w:eastAsiaTheme="majorEastAsia" w:hAnsiTheme="majorHAnsi" w:cstheme="majorBidi"/>
+      <w:color w:val="17365D" w:themeColor="text2" w:themeShade="BF"/>
+      <w:spacing w:val="5"/>
+      <w:kern w:val="28"/>
+      <w:sz w:val="52"/>
+      <w:szCs w:val="52"/>
+    </w:rPr>
+  </w:style>
 </w:styles>
 </file>
 
@@ -849,6 +1213,45 @@
       <w:ind w:left="720"/>
       <w:contextualSpacing/>
     </w:pPr>
+  </w:style>
+  <w:style w:type="paragraph" w:styleId="Titel">
+    <w:name w:val="Title"/>
+    <w:basedOn w:val="Standard"/>
+    <w:next w:val="Standard"/>
+    <w:link w:val="TitelZchn"/>
+    <w:uiPriority w:val="10"/>
+    <w:qFormat/>
+    <w:rsid w:val="002C3EDA"/>
+    <w:pPr>
+      <w:pBdr>
+        <w:bottom w:val="single" w:sz="8" w:space="4" w:color="4F81BD" w:themeColor="accent1"/>
+      </w:pBdr>
+      <w:spacing w:after="300" w:line="240" w:lineRule="auto"/>
+      <w:contextualSpacing/>
+    </w:pPr>
+    <w:rPr>
+      <w:rFonts w:asciiTheme="majorHAnsi" w:eastAsiaTheme="majorEastAsia" w:hAnsiTheme="majorHAnsi" w:cstheme="majorBidi"/>
+      <w:color w:val="17365D" w:themeColor="text2" w:themeShade="BF"/>
+      <w:spacing w:val="5"/>
+      <w:kern w:val="28"/>
+      <w:sz w:val="52"/>
+      <w:szCs w:val="52"/>
+    </w:rPr>
+  </w:style>
+  <w:style w:type="character" w:customStyle="1" w:styleId="TitelZchn">
+    <w:name w:val="Titel Zchn"/>
+    <w:basedOn w:val="Absatz-Standardschriftart"/>
+    <w:link w:val="Titel"/>
+    <w:uiPriority w:val="10"/>
+    <w:rsid w:val="002C3EDA"/>
+    <w:rPr>
+      <w:rFonts w:asciiTheme="majorHAnsi" w:eastAsiaTheme="majorEastAsia" w:hAnsiTheme="majorHAnsi" w:cstheme="majorBidi"/>
+      <w:color w:val="17365D" w:themeColor="text2" w:themeShade="BF"/>
+      <w:spacing w:val="5"/>
+      <w:kern w:val="28"/>
+      <w:sz w:val="52"/>
+      <w:szCs w:val="52"/>
+    </w:rPr>
   </w:style>
 </w:styles>
 </file>

</xml_diff>